<commit_message>
added getSamplingAuthorities method to TestReportServiceImpl
</commit_message>
<xml_diff>
--- a/templates/template_prot_isp_Nsample.docx
+++ b/templates/template_prot_isp_Nsample.docx
@@ -324,6 +324,7 @@
         <w:jc w:val="both"/>
         <w:rPr>
           <w:sz w:val="18"/>
+          <w:lang w:val="en-US"/>
         </w:rPr>
       </w:pPr>
       <w:r>
@@ -428,36 +429,42 @@
       <w:r>
         <w:rPr>
           <w:sz w:val="18"/>
+          <w:lang w:val="en-US"/>
         </w:rPr>
         <w:t>21</w:t>
       </w:r>
       <w:r>
         <w:rPr>
           <w:sz w:val="18"/>
+          <w:lang w:val="en-US"/>
         </w:rPr>
         <w:t>7</w:t>
       </w:r>
       <w:r>
         <w:rPr>
           <w:sz w:val="18"/>
+          <w:lang w:val="en-US"/>
         </w:rPr>
         <w:t>-4</w:t>
       </w:r>
       <w:r>
         <w:rPr>
           <w:sz w:val="18"/>
+          <w:lang w:val="en-US"/>
         </w:rPr>
         <w:t>1</w:t>
       </w:r>
       <w:r>
         <w:rPr>
           <w:sz w:val="18"/>
+          <w:lang w:val="en-US"/>
         </w:rPr>
         <w:t>-</w:t>
       </w:r>
       <w:r>
         <w:rPr>
           <w:sz w:val="18"/>
+          <w:lang w:val="en-US"/>
         </w:rPr>
         <w:t>01</w:t>
       </w:r>
@@ -467,6 +474,7 @@
         <w:jc w:val="both"/>
         <w:rPr>
           <w:sz w:val="18"/>
+          <w:lang w:val="en-US"/>
         </w:rPr>
       </w:pPr>
       <w:r>
@@ -572,6 +580,7 @@
       <w:r>
         <w:rPr>
           <w:sz w:val="18"/>
+          <w:lang w:val="en-US"/>
         </w:rPr>
         <w:t>AFEPAY5Y</w:t>
       </w:r>
@@ -2382,41 +2391,24 @@
         </w:rPr>
         <w:t xml:space="preserve">  </w:t>
       </w:r>
-      <w:r>
-        <w:rPr>
-          <w:sz w:val="22"/>
-          <w:szCs w:val="22"/>
-          <w:u w:val="single"/>
-        </w:rPr>
-        <w:t>$</w:t>
-      </w:r>
-      <w:proofErr w:type="gramStart"/>
-      <w:r>
-        <w:rPr>
-          <w:sz w:val="22"/>
-          <w:szCs w:val="22"/>
-          <w:u w:val="single"/>
-        </w:rPr>
-        <w:t>{</w:t>
-      </w:r>
-      <w:r>
-        <w:rPr>
-          <w:sz w:val="22"/>
-          <w:szCs w:val="22"/>
-          <w:u w:val="single"/>
-        </w:rPr>
-        <w:t xml:space="preserve"> </w:t>
+      <w:bookmarkStart w:id="0" w:name="_GoBack"/>
+      <w:r>
+        <w:rPr>
+          <w:sz w:val="22"/>
+          <w:szCs w:val="22"/>
+          <w:u w:val="single"/>
+        </w:rPr>
+        <w:t>${</w:t>
       </w:r>
       <w:proofErr w:type="spellStart"/>
-      <w:proofErr w:type="gramEnd"/>
-      <w:r>
-        <w:rPr>
-          <w:sz w:val="22"/>
-          <w:szCs w:val="22"/>
-          <w:u w:val="single"/>
-          <w:lang w:val="en-US"/>
-        </w:rPr>
-        <w:t>testReport</w:t>
+      <w:r>
+        <w:rPr>
+          <w:sz w:val="22"/>
+          <w:szCs w:val="22"/>
+          <w:u w:val="single"/>
+          <w:lang w:val="en-US"/>
+        </w:rPr>
+        <w:t>objectsOfStudy</w:t>
       </w:r>
       <w:proofErr w:type="spellEnd"/>
       <w:r>
@@ -2425,98 +2417,9 @@
           <w:szCs w:val="22"/>
           <w:u w:val="single"/>
         </w:rPr>
-        <w:t>.</w:t>
-      </w:r>
-      <w:r>
-        <w:rPr>
-          <w:sz w:val="22"/>
-          <w:szCs w:val="22"/>
-          <w:u w:val="single"/>
-          <w:lang w:val="en-US"/>
-        </w:rPr>
-        <w:t>samples</w:t>
-      </w:r>
-      <w:r>
-        <w:rPr>
-          <w:sz w:val="22"/>
-          <w:szCs w:val="22"/>
-          <w:u w:val="single"/>
-        </w:rPr>
-        <w:t>[0].</w:t>
-      </w:r>
-      <w:proofErr w:type="spellStart"/>
-      <w:r>
-        <w:rPr>
-          <w:sz w:val="22"/>
-          <w:szCs w:val="22"/>
-          <w:u w:val="single"/>
-          <w:lang w:val="en-US"/>
-        </w:rPr>
-        <w:t>objectOfStudy</w:t>
-      </w:r>
-      <w:proofErr w:type="spellEnd"/>
-      <w:r>
-        <w:rPr>
-          <w:sz w:val="22"/>
-          <w:szCs w:val="22"/>
-          <w:u w:val="single"/>
-        </w:rPr>
-        <w:t>.</w:t>
-      </w:r>
-      <w:proofErr w:type="spellStart"/>
-      <w:r>
-        <w:rPr>
-          <w:sz w:val="22"/>
-          <w:szCs w:val="22"/>
-          <w:u w:val="single"/>
-          <w:lang w:val="en-US"/>
-        </w:rPr>
-        <w:t>sampling</w:t>
-      </w:r>
-      <w:r>
-        <w:rPr>
-          <w:sz w:val="22"/>
-          <w:szCs w:val="22"/>
-          <w:u w:val="single"/>
-          <w:lang w:val="en-US"/>
-        </w:rPr>
-        <w:t>A</w:t>
-      </w:r>
-      <w:r>
-        <w:rPr>
-          <w:sz w:val="22"/>
-          <w:szCs w:val="22"/>
-          <w:u w:val="single"/>
-          <w:lang w:val="en-US"/>
-        </w:rPr>
-        <w:t>uthority</w:t>
-      </w:r>
-      <w:proofErr w:type="spellEnd"/>
-      <w:r>
-        <w:rPr>
-          <w:sz w:val="22"/>
-          <w:szCs w:val="22"/>
-          <w:u w:val="single"/>
-        </w:rPr>
-        <w:t>.</w:t>
-      </w:r>
-      <w:r>
-        <w:rPr>
-          <w:sz w:val="22"/>
-          <w:szCs w:val="22"/>
-          <w:u w:val="single"/>
-          <w:lang w:val="en-US"/>
-        </w:rPr>
-        <w:t>title</w:t>
-      </w:r>
-      <w:r>
-        <w:rPr>
-          <w:sz w:val="22"/>
-          <w:szCs w:val="22"/>
-          <w:u w:val="single"/>
-        </w:rPr>
         <w:t>}</w:t>
       </w:r>
+      <w:bookmarkEnd w:id="0"/>
       <w:r>
         <w:rPr>
           <w:sz w:val="22"/>
@@ -3630,8 +3533,6 @@
               </w:rPr>
               <w:t>ЭП-303</w:t>
             </w:r>
-            <w:bookmarkStart w:id="0" w:name="_GoBack"/>
-            <w:bookmarkEnd w:id="0"/>
           </w:p>
         </w:tc>
         <w:tc>

</xml_diff>